<commit_message>
added component arduino example files
for light, obstacle avoidance sensor, stepper motor
updated engineering notebook
</commit_message>
<xml_diff>
--- a/Engineering_Notebook.docx
+++ b/Engineering_Notebook.docx
@@ -21,15 +21,7 @@
         <w:jc w:val="both"/>
       </w:pPr>
       <w:r>
-        <w:t xml:space="preserve">This notebook contains the technical details of the Brandies Research Technology Innovation </w:t>
-      </w:r>
-      <w:proofErr w:type="spellStart"/>
-      <w:r>
-        <w:t>ROSServer</w:t>
-      </w:r>
-      <w:proofErr w:type="spellEnd"/>
-      <w:r>
-        <w:t xml:space="preserve"> Project. This project is designed to allow Brandeis community members to program ROS robots virtually, especially important in COVID contingencies.</w:t>
+        <w:t>This notebook contains the technical details of the Brandies Research Technology Innovation ROSServer Project. This project is designed to allow Brandeis community members to program ROS robots virtually, especially important in COVID contingencies.</w:t>
       </w:r>
     </w:p>
     <w:p>
@@ -50,15 +42,7 @@
         <w:jc w:val="both"/>
       </w:pPr>
       <w:r>
-        <w:t>For the obstacle avoidance sensor, it works as a digital input (VCC-5V, GND-GND</w:t>
-      </w:r>
-      <w:proofErr w:type="gramStart"/>
-      <w:r>
-        <w:t>,OUT</w:t>
-      </w:r>
-      <w:proofErr w:type="gramEnd"/>
-      <w:r>
-        <w:t xml:space="preserve"> Digital 7), same digital input program as usual</w:t>
+        <w:t>For the obstacle avoidance sensor, it works as a digital input (VCC-5V, GND-GND,OUT Digital 7), same digital input program as usual</w:t>
       </w:r>
     </w:p>
     <w:p>
@@ -148,14 +132,12 @@
         <w:t xml:space="preserve">Using </w:t>
       </w:r>
       <w:hyperlink r:id="rId7" w:history="1">
-        <w:proofErr w:type="spellStart"/>
         <w:r>
           <w:rPr>
             <w:rStyle w:val="Hyperlink"/>
           </w:rPr>
           <w:t>Sparkfun</w:t>
         </w:r>
-        <w:proofErr w:type="spellEnd"/>
       </w:hyperlink>
       <w:r>
         <w:t xml:space="preserve"> example</w:t>
@@ -171,32 +153,1364 @@
           <w:t>this</w:t>
         </w:r>
       </w:hyperlink>
+      <w:r>
+        <w:t xml:space="preserve"> reference video</w:t>
+      </w:r>
+    </w:p>
+    <w:p>
+      <w:pPr>
+        <w:jc w:val="both"/>
+      </w:pPr>
+      <w:r>
+        <w:tab/>
+        <w:t>Haven’t gotten examples to work, could be because the sensor isn’</w:t>
+      </w:r>
+      <w:r>
+        <w:t>t so</w:t>
+      </w:r>
+      <w:r>
+        <w:t>l</w:t>
+      </w:r>
+      <w:r>
+        <w:t>d</w:t>
+      </w:r>
+      <w:r>
+        <w:t>ered</w:t>
+      </w:r>
+    </w:p>
+    <w:p>
+      <w:pPr>
+        <w:jc w:val="both"/>
+      </w:pPr>
+      <w:r>
+        <w:t xml:space="preserve">5/16/2020 2:15 AM: I am using my </w:t>
+      </w:r>
+      <w:hyperlink r:id="rId9" w:history="1">
+        <w:r>
+          <w:rPr>
+            <w:rStyle w:val="Hyperlink"/>
+          </w:rPr>
+          <w:t>Lavfin Smart Car</w:t>
+        </w:r>
+      </w:hyperlink>
+      <w:r>
+        <w:t xml:space="preserve"> as a test platform for the ROS robot components. </w:t>
+      </w:r>
+      <w:r>
+        <w:t>I wrote the motors example to get the robot driving, and will now test the obstacle avoidance senosrs on the robot.</w:t>
+      </w:r>
+    </w:p>
+    <w:p>
+      <w:pPr>
+        <w:jc w:val="both"/>
+      </w:pPr>
+      <w:r>
+        <w:tab/>
+        <w:t>Using four sensors because there’s only enough digital input ports for four.</w:t>
+      </w:r>
+    </w:p>
+    <w:p>
+      <w:pPr>
+        <w:jc w:val="both"/>
+      </w:pPr>
+      <w:r>
+        <w:tab/>
+        <w:t>Port 13 can’t be used as a digital input, don’t know why</w:t>
+      </w:r>
+    </w:p>
+    <w:p>
+      <w:pPr>
+        <w:jc w:val="both"/>
+      </w:pPr>
+      <w:r>
+        <w:tab/>
+        <w:t>Replaced not working sensor</w:t>
+      </w:r>
+    </w:p>
+    <w:p>
+      <w:pPr>
+        <w:jc w:val="both"/>
+      </w:pPr>
+    </w:p>
+    <w:tbl>
+      <w:tblPr>
+        <w:tblStyle w:val="TableGrid"/>
+        <w:tblW w:w="0" w:type="auto"/>
+        <w:tblLook w:val="04A0" w:firstRow="1" w:lastRow="0" w:firstColumn="1" w:lastColumn="0" w:noHBand="0" w:noVBand="1"/>
+      </w:tblPr>
+      <w:tblGrid>
+        <w:gridCol w:w="1278"/>
+        <w:gridCol w:w="8298"/>
+      </w:tblGrid>
+      <w:tr>
+        <w:tc>
+          <w:tcPr>
+            <w:tcW w:w="1278" w:type="dxa"/>
+          </w:tcPr>
+          <w:p>
+            <w:pPr>
+              <w:jc w:val="both"/>
+              <w:rPr>
+                <w:b/>
+              </w:rPr>
+            </w:pPr>
+            <w:r>
+              <w:rPr>
+                <w:b/>
+              </w:rPr>
+              <w:t>Digital Port</w:t>
+            </w:r>
+          </w:p>
+        </w:tc>
+        <w:tc>
+          <w:tcPr>
+            <w:tcW w:w="8298" w:type="dxa"/>
+          </w:tcPr>
+          <w:p>
+            <w:pPr>
+              <w:jc w:val="both"/>
+              <w:rPr>
+                <w:b/>
+              </w:rPr>
+            </w:pPr>
+            <w:r>
+              <w:rPr>
+                <w:b/>
+              </w:rPr>
+              <w:t>Purpose</w:t>
+            </w:r>
+          </w:p>
+        </w:tc>
+      </w:tr>
+      <w:tr>
+        <w:tc>
+          <w:tcPr>
+            <w:tcW w:w="1278" w:type="dxa"/>
+          </w:tcPr>
+          <w:p>
+            <w:pPr>
+              <w:jc w:val="both"/>
+              <w:rPr>
+                <w:b/>
+              </w:rPr>
+            </w:pPr>
+            <w:r>
+              <w:rPr>
+                <w:b/>
+              </w:rPr>
+              <w:lastRenderedPageBreak/>
+              <w:t>0</w:t>
+            </w:r>
+          </w:p>
+        </w:tc>
+        <w:tc>
+          <w:tcPr>
+            <w:tcW w:w="8298" w:type="dxa"/>
+          </w:tcPr>
+          <w:p>
+            <w:pPr>
+              <w:jc w:val="both"/>
+            </w:pPr>
+          </w:p>
+        </w:tc>
+      </w:tr>
+      <w:tr>
+        <w:tc>
+          <w:tcPr>
+            <w:tcW w:w="1278" w:type="dxa"/>
+          </w:tcPr>
+          <w:p>
+            <w:pPr>
+              <w:jc w:val="both"/>
+              <w:rPr>
+                <w:b/>
+              </w:rPr>
+            </w:pPr>
+            <w:r>
+              <w:rPr>
+                <w:b/>
+              </w:rPr>
+              <w:t>1</w:t>
+            </w:r>
+          </w:p>
+        </w:tc>
+        <w:tc>
+          <w:tcPr>
+            <w:tcW w:w="8298" w:type="dxa"/>
+          </w:tcPr>
+          <w:p>
+            <w:pPr>
+              <w:jc w:val="both"/>
+            </w:pPr>
+          </w:p>
+        </w:tc>
+      </w:tr>
+      <w:tr>
+        <w:tc>
+          <w:tcPr>
+            <w:tcW w:w="1278" w:type="dxa"/>
+          </w:tcPr>
+          <w:p>
+            <w:pPr>
+              <w:jc w:val="both"/>
+              <w:rPr>
+                <w:b/>
+              </w:rPr>
+            </w:pPr>
+            <w:r>
+              <w:rPr>
+                <w:b/>
+              </w:rPr>
+              <w:t>2</w:t>
+            </w:r>
+          </w:p>
+        </w:tc>
+        <w:tc>
+          <w:tcPr>
+            <w:tcW w:w="8298" w:type="dxa"/>
+          </w:tcPr>
+          <w:p>
+            <w:pPr>
+              <w:jc w:val="both"/>
+            </w:pPr>
+            <w:r>
+              <w:t>TOP LEFTAVOID</w:t>
+            </w:r>
+          </w:p>
+        </w:tc>
+      </w:tr>
+      <w:tr>
+        <w:tc>
+          <w:tcPr>
+            <w:tcW w:w="1278" w:type="dxa"/>
+          </w:tcPr>
+          <w:p>
+            <w:pPr>
+              <w:jc w:val="both"/>
+              <w:rPr>
+                <w:b/>
+              </w:rPr>
+            </w:pPr>
+            <w:r>
+              <w:rPr>
+                <w:b/>
+              </w:rPr>
+              <w:t>3</w:t>
+            </w:r>
+          </w:p>
+        </w:tc>
+        <w:tc>
+          <w:tcPr>
+            <w:tcW w:w="8298" w:type="dxa"/>
+          </w:tcPr>
+          <w:p>
+            <w:pPr>
+              <w:jc w:val="both"/>
+            </w:pPr>
+            <w:r>
+              <w:t>BOTTOMRIGHTAVOID</w:t>
+            </w:r>
+          </w:p>
+        </w:tc>
+      </w:tr>
+      <w:tr>
+        <w:tc>
+          <w:tcPr>
+            <w:tcW w:w="1278" w:type="dxa"/>
+          </w:tcPr>
+          <w:p>
+            <w:pPr>
+              <w:jc w:val="both"/>
+              <w:rPr>
+                <w:b/>
+              </w:rPr>
+            </w:pPr>
+            <w:r>
+              <w:rPr>
+                <w:b/>
+              </w:rPr>
+              <w:t>4</w:t>
+            </w:r>
+          </w:p>
+        </w:tc>
+        <w:tc>
+          <w:tcPr>
+            <w:tcW w:w="8298" w:type="dxa"/>
+          </w:tcPr>
+          <w:p>
+            <w:pPr>
+              <w:jc w:val="both"/>
+            </w:pPr>
+            <w:r>
+              <w:t>dir1PinL</w:t>
+            </w:r>
+          </w:p>
+        </w:tc>
+      </w:tr>
+      <w:tr>
+        <w:tc>
+          <w:tcPr>
+            <w:tcW w:w="1278" w:type="dxa"/>
+          </w:tcPr>
+          <w:p>
+            <w:pPr>
+              <w:jc w:val="both"/>
+              <w:rPr>
+                <w:b/>
+              </w:rPr>
+            </w:pPr>
+            <w:r>
+              <w:rPr>
+                <w:b/>
+              </w:rPr>
+              <w:t>5</w:t>
+            </w:r>
+          </w:p>
+        </w:tc>
+        <w:tc>
+          <w:tcPr>
+            <w:tcW w:w="8298" w:type="dxa"/>
+          </w:tcPr>
+          <w:p>
+            <w:pPr>
+              <w:jc w:val="both"/>
+            </w:pPr>
+            <w:r>
+              <w:t>dir2PinL</w:t>
+            </w:r>
+          </w:p>
+        </w:tc>
+      </w:tr>
+      <w:tr>
+        <w:tc>
+          <w:tcPr>
+            <w:tcW w:w="1278" w:type="dxa"/>
+          </w:tcPr>
+          <w:p>
+            <w:pPr>
+              <w:jc w:val="both"/>
+              <w:rPr>
+                <w:b/>
+              </w:rPr>
+            </w:pPr>
+            <w:r>
+              <w:rPr>
+                <w:b/>
+              </w:rPr>
+              <w:t>6</w:t>
+            </w:r>
+          </w:p>
+        </w:tc>
+        <w:tc>
+          <w:tcPr>
+            <w:tcW w:w="8298" w:type="dxa"/>
+          </w:tcPr>
+          <w:p>
+            <w:pPr>
+              <w:jc w:val="both"/>
+            </w:pPr>
+            <w:r>
+              <w:t>dir1PinR</w:t>
+            </w:r>
+          </w:p>
+        </w:tc>
+      </w:tr>
+      <w:tr>
+        <w:tc>
+          <w:tcPr>
+            <w:tcW w:w="1278" w:type="dxa"/>
+          </w:tcPr>
+          <w:p>
+            <w:pPr>
+              <w:jc w:val="both"/>
+              <w:rPr>
+                <w:b/>
+              </w:rPr>
+            </w:pPr>
+            <w:r>
+              <w:rPr>
+                <w:b/>
+              </w:rPr>
+              <w:t>7</w:t>
+            </w:r>
+          </w:p>
+        </w:tc>
+        <w:tc>
+          <w:tcPr>
+            <w:tcW w:w="8298" w:type="dxa"/>
+          </w:tcPr>
+          <w:p>
+            <w:pPr>
+              <w:jc w:val="both"/>
+            </w:pPr>
+            <w:r>
+              <w:t>dir2PinR</w:t>
+            </w:r>
+          </w:p>
+        </w:tc>
+      </w:tr>
+      <w:tr>
+        <w:tc>
+          <w:tcPr>
+            <w:tcW w:w="1278" w:type="dxa"/>
+          </w:tcPr>
+          <w:p>
+            <w:pPr>
+              <w:jc w:val="both"/>
+              <w:rPr>
+                <w:b/>
+              </w:rPr>
+            </w:pPr>
+            <w:r>
+              <w:rPr>
+                <w:b/>
+              </w:rPr>
+              <w:t>8</w:t>
+            </w:r>
+          </w:p>
+        </w:tc>
+        <w:tc>
+          <w:tcPr>
+            <w:tcW w:w="8298" w:type="dxa"/>
+          </w:tcPr>
+          <w:p>
+            <w:pPr>
+              <w:jc w:val="both"/>
+            </w:pPr>
+            <w:r>
+              <w:t>speedPinL</w:t>
+            </w:r>
+          </w:p>
+        </w:tc>
+      </w:tr>
+      <w:tr>
+        <w:tc>
+          <w:tcPr>
+            <w:tcW w:w="1278" w:type="dxa"/>
+          </w:tcPr>
+          <w:p>
+            <w:pPr>
+              <w:jc w:val="both"/>
+              <w:rPr>
+                <w:b/>
+              </w:rPr>
+            </w:pPr>
+            <w:r>
+              <w:rPr>
+                <w:b/>
+              </w:rPr>
+              <w:t>9</w:t>
+            </w:r>
+          </w:p>
+        </w:tc>
+        <w:tc>
+          <w:tcPr>
+            <w:tcW w:w="8298" w:type="dxa"/>
+          </w:tcPr>
+          <w:p>
+            <w:pPr>
+              <w:jc w:val="both"/>
+            </w:pPr>
+            <w:r>
+              <w:t>speedPinR</w:t>
+            </w:r>
+          </w:p>
+        </w:tc>
+      </w:tr>
+      <w:tr>
+        <w:tc>
+          <w:tcPr>
+            <w:tcW w:w="1278" w:type="dxa"/>
+          </w:tcPr>
+          <w:p>
+            <w:pPr>
+              <w:jc w:val="both"/>
+              <w:rPr>
+                <w:b/>
+              </w:rPr>
+            </w:pPr>
+            <w:r>
+              <w:rPr>
+                <w:b/>
+              </w:rPr>
+              <w:t>10</w:t>
+            </w:r>
+          </w:p>
+        </w:tc>
+        <w:tc>
+          <w:tcPr>
+            <w:tcW w:w="8298" w:type="dxa"/>
+          </w:tcPr>
+          <w:p>
+            <w:pPr>
+              <w:jc w:val="both"/>
+            </w:pPr>
+          </w:p>
+        </w:tc>
+      </w:tr>
+      <w:tr>
+        <w:tc>
+          <w:tcPr>
+            <w:tcW w:w="1278" w:type="dxa"/>
+          </w:tcPr>
+          <w:p>
+            <w:pPr>
+              <w:jc w:val="both"/>
+              <w:rPr>
+                <w:b/>
+              </w:rPr>
+            </w:pPr>
+            <w:r>
+              <w:rPr>
+                <w:b/>
+              </w:rPr>
+              <w:t>11</w:t>
+            </w:r>
+          </w:p>
+        </w:tc>
+        <w:tc>
+          <w:tcPr>
+            <w:tcW w:w="8298" w:type="dxa"/>
+          </w:tcPr>
+          <w:p>
+            <w:pPr>
+              <w:jc w:val="both"/>
+            </w:pPr>
+            <w:r>
+              <w:t>BOTTOMLEFTAVOID</w:t>
+            </w:r>
+          </w:p>
+        </w:tc>
+      </w:tr>
+      <w:tr>
+        <w:tc>
+          <w:tcPr>
+            <w:tcW w:w="1278" w:type="dxa"/>
+          </w:tcPr>
+          <w:p>
+            <w:pPr>
+              <w:jc w:val="both"/>
+              <w:rPr>
+                <w:b/>
+              </w:rPr>
+            </w:pPr>
+            <w:r>
+              <w:rPr>
+                <w:b/>
+              </w:rPr>
+              <w:t>12</w:t>
+            </w:r>
+          </w:p>
+        </w:tc>
+        <w:tc>
+          <w:tcPr>
+            <w:tcW w:w="8298" w:type="dxa"/>
+          </w:tcPr>
+          <w:p>
+            <w:pPr>
+              <w:jc w:val="both"/>
+            </w:pPr>
+            <w:r>
+              <w:t>TOPLEFTAVOID</w:t>
+            </w:r>
+          </w:p>
+        </w:tc>
+      </w:tr>
+      <w:tr>
+        <w:tc>
+          <w:tcPr>
+            <w:tcW w:w="1278" w:type="dxa"/>
+          </w:tcPr>
+          <w:p>
+            <w:pPr>
+              <w:jc w:val="both"/>
+              <w:rPr>
+                <w:b/>
+              </w:rPr>
+            </w:pPr>
+            <w:r>
+              <w:rPr>
+                <w:b/>
+              </w:rPr>
+              <w:t>13</w:t>
+            </w:r>
+          </w:p>
+        </w:tc>
+        <w:tc>
+          <w:tcPr>
+            <w:tcW w:w="8298" w:type="dxa"/>
+          </w:tcPr>
+          <w:p>
+            <w:pPr>
+              <w:jc w:val="both"/>
+            </w:pPr>
+            <w:r>
+              <w:t>EXTERNAL LED</w:t>
+            </w:r>
+          </w:p>
+        </w:tc>
+      </w:tr>
+    </w:tbl>
+    <w:p>
+      <w:pPr>
+        <w:jc w:val="both"/>
+      </w:pPr>
+      <w:r>
+        <w:t xml:space="preserve">5/16/2020 6:08 PM: I wrote a simple navigation program to use the obstacle avoidance sensor to allow the robot to drive around a cardboard environment. </w:t>
+      </w:r>
+      <w:r>
+        <w:t xml:space="preserve"> It doesn’t take advantage of all 4 sensors because ethe robot only needs the forward sensors, but it shows that they can be used to inform he robot’s motion.</w:t>
+      </w:r>
+    </w:p>
+    <w:p>
+      <w:pPr>
+        <w:jc w:val="both"/>
+      </w:pPr>
+      <w:r>
+        <w:rPr>
+          <w:noProof/>
+        </w:rPr>
+        <w:lastRenderedPageBreak/>
+        <w:drawing>
+          <wp:inline distT="0" distB="0" distL="0" distR="0" wp14:anchorId="1DFAAF4B" wp14:editId="3523A49E">
+            <wp:extent cx="3048000" cy="6248400"/>
+            <wp:effectExtent l="0" t="0" r="0" b="0"/>
+            <wp:docPr id="1" name="Picture 1"/>
+            <wp:cNvGraphicFramePr>
+              <a:graphicFrameLocks xmlns:a="http://schemas.openxmlformats.org/drawingml/2006/main" noChangeAspect="1"/>
+            </wp:cNvGraphicFramePr>
+            <a:graphic xmlns:a="http://schemas.openxmlformats.org/drawingml/2006/main">
+              <a:graphicData uri="http://schemas.openxmlformats.org/drawingml/2006/picture">
+                <pic:pic xmlns:pic="http://schemas.openxmlformats.org/drawingml/2006/picture">
+                  <pic:nvPicPr>
+                    <pic:cNvPr id="0" name="Screen Shot 2020-05-16 at 6.08.26 PM.png"/>
+                    <pic:cNvPicPr/>
+                  </pic:nvPicPr>
+                  <pic:blipFill>
+                    <a:blip r:embed="rId10">
+                      <a:extLst>
+                        <a:ext uri="{28A0092B-C50C-407E-A947-70E740481C1C}">
+                          <a14:useLocalDpi xmlns:a14="http://schemas.microsoft.com/office/drawing/2010/main" val="0"/>
+                        </a:ext>
+                      </a:extLst>
+                    </a:blip>
+                    <a:stretch>
+                      <a:fillRect/>
+                    </a:stretch>
+                  </pic:blipFill>
+                  <pic:spPr>
+                    <a:xfrm>
+                      <a:off x="0" y="0"/>
+                      <a:ext cx="3048000" cy="6248400"/>
+                    </a:xfrm>
+                    <a:prstGeom prst="rect">
+                      <a:avLst/>
+                    </a:prstGeom>
+                  </pic:spPr>
+                </pic:pic>
+              </a:graphicData>
+            </a:graphic>
+          </wp:inline>
+        </w:drawing>
+      </w:r>
+    </w:p>
+    <w:p>
+      <w:pPr>
+        <w:rPr>
+          <w:rFonts w:eastAsia="Times New Roman" w:cs="Times New Roman"/>
+        </w:rPr>
+      </w:pPr>
+      <w:r>
+        <w:t>5/20/20 11:16 AM Jacob Smith: I got APDS9960 sensor working, proximity, ambient interrupt, and color sensor exampl</w:t>
+      </w:r>
+      <w:r>
+        <w:t>e</w:t>
+      </w:r>
+      <w:r>
+        <w:t xml:space="preserve">s work well. Using sparkfun APDS library </w:t>
+      </w:r>
+      <w:hyperlink r:id="rId11" w:history="1">
+        <w:r>
+          <w:rPr>
+            <w:rStyle w:val="Hyperlink"/>
+            <w:rFonts w:eastAsia="Times New Roman" w:cs="Times New Roman"/>
+          </w:rPr>
+          <w:t>https://github.com/sparkfun/SparkFun_APDS-9960_Sensor_Arduino_Library</w:t>
+        </w:r>
+      </w:hyperlink>
+      <w:r>
+        <w:rPr>
+          <w:rFonts w:eastAsia="Times New Roman" w:cs="Times New Roman"/>
+        </w:rPr>
+        <w:t>.</w:t>
+      </w:r>
+      <w:r>
+        <w:rPr>
+          <w:rFonts w:eastAsia="Times New Roman" w:cs="Times New Roman"/>
+        </w:rPr>
+        <w:t xml:space="preserve"> I tested the color sensor with card stock paper of different colors (pale) and index cards of differnet colors (bright) with the sensor a</w:t>
+      </w:r>
+      <w:r>
+        <w:rPr>
+          <w:rFonts w:eastAsia="Times New Roman" w:cs="Times New Roman"/>
+        </w:rPr>
+        <w:t>bout 1.5 cm from color facing table</w:t>
+      </w:r>
+      <w:r>
+        <w:rPr>
+          <w:rFonts w:eastAsia="Times New Roman" w:cs="Times New Roman"/>
+        </w:rPr>
+        <w:t xml:space="preserve"> no</w:t>
+      </w:r>
+      <w:r>
+        <w:rPr>
+          <w:rFonts w:eastAsia="Times New Roman" w:cs="Times New Roman"/>
+        </w:rPr>
+        <w:t xml:space="preserve"> extra</w:t>
+      </w:r>
+      <w:r>
+        <w:rPr>
+          <w:rFonts w:eastAsia="Times New Roman" w:cs="Times New Roman"/>
+        </w:rPr>
+        <w:t xml:space="preserve"> light</w:t>
+      </w:r>
+      <w:r>
+        <w:rPr>
+          <w:rFonts w:eastAsia="Times New Roman" w:cs="Times New Roman"/>
+        </w:rPr>
+        <w:t xml:space="preserve">. </w:t>
+      </w:r>
+      <w:r>
+        <w:rPr>
+          <w:rFonts w:eastAsia="Times New Roman" w:cs="Times New Roman"/>
+        </w:rPr>
+        <w:t xml:space="preserve">Below is testing setup and results.  Results show that sensor is most sensitive to red color levels, </w:t>
+      </w:r>
+      <w:r>
+        <w:rPr>
+          <w:rFonts w:eastAsia="Times New Roman" w:cs="Times New Roman"/>
+        </w:rPr>
+        <w:lastRenderedPageBreak/>
+        <w:t xml:space="preserve">then somewhat sensitive for green levels and not sensitive to blue levels. </w:t>
+      </w:r>
+      <w:r>
+        <w:rPr>
+          <w:rFonts w:ascii="Times" w:eastAsia="Times New Roman" w:hAnsi="Times" w:cs="Times New Roman"/>
+          <w:noProof/>
+          <w:sz w:val="20"/>
+          <w:szCs w:val="20"/>
+        </w:rPr>
+        <w:drawing>
+          <wp:inline distT="0" distB="0" distL="0" distR="0" wp14:anchorId="1286085F" wp14:editId="4E1C9AAA">
+            <wp:extent cx="4733925" cy="3553460"/>
+            <wp:effectExtent l="0" t="0" r="0" b="2540"/>
+            <wp:docPr id="2" name="Picture 1" descr="https://scontent-lga3-1.xx.fbcdn.net/v/t1.15752-0/p280x280/99370446_2622862014617503_4493042988598951936_n.jpg?_nc_cat=102&amp;_nc_sid=b96e70&amp;_nc_ohc=mCt7KoCGTCsAX8taYF6&amp;_nc_ht=scontent-lga3-1.xx&amp;_nc_tp=6&amp;oh=f40ed28d872bd96a40dce9bc2cbf6965&amp;oe=5EEA9E32"/>
+            <wp:cNvGraphicFramePr>
+              <a:graphicFrameLocks xmlns:a="http://schemas.openxmlformats.org/drawingml/2006/main" noChangeAspect="1"/>
+            </wp:cNvGraphicFramePr>
+            <a:graphic xmlns:a="http://schemas.openxmlformats.org/drawingml/2006/main">
+              <a:graphicData uri="http://schemas.openxmlformats.org/drawingml/2006/picture">
+                <pic:pic xmlns:pic="http://schemas.openxmlformats.org/drawingml/2006/picture">
+                  <pic:nvPicPr>
+                    <pic:cNvPr id="0" name="Picture 1" descr="https://scontent-lga3-1.xx.fbcdn.net/v/t1.15752-0/p280x280/99370446_2622862014617503_4493042988598951936_n.jpg?_nc_cat=102&amp;_nc_sid=b96e70&amp;_nc_ohc=mCt7KoCGTCsAX8taYF6&amp;_nc_ht=scontent-lga3-1.xx&amp;_nc_tp=6&amp;oh=f40ed28d872bd96a40dce9bc2cbf6965&amp;oe=5EEA9E32"/>
+                    <pic:cNvPicPr>
+                      <a:picLocks noChangeAspect="1" noChangeArrowheads="1"/>
+                    </pic:cNvPicPr>
+                  </pic:nvPicPr>
+                  <pic:blipFill>
+                    <a:blip r:embed="rId12">
+                      <a:extLst>
+                        <a:ext uri="{28A0092B-C50C-407E-A947-70E740481C1C}">
+                          <a14:useLocalDpi xmlns:a14="http://schemas.microsoft.com/office/drawing/2010/main" val="0"/>
+                        </a:ext>
+                      </a:extLst>
+                    </a:blip>
+                    <a:srcRect/>
+                    <a:stretch>
+                      <a:fillRect/>
+                    </a:stretch>
+                  </pic:blipFill>
+                  <pic:spPr bwMode="auto">
+                    <a:xfrm>
+                      <a:off x="0" y="0"/>
+                      <a:ext cx="4733925" cy="3553460"/>
+                    </a:xfrm>
+                    <a:prstGeom prst="rect">
+                      <a:avLst/>
+                    </a:prstGeom>
+                    <a:noFill/>
+                    <a:ln>
+                      <a:noFill/>
+                    </a:ln>
+                  </pic:spPr>
+                </pic:pic>
+              </a:graphicData>
+            </a:graphic>
+          </wp:inline>
+        </w:drawing>
+      </w:r>
+    </w:p>
+    <w:p>
+      <w:pPr>
+        <w:spacing w:after="0" w:line="240" w:lineRule="auto"/>
+        <w:rPr>
+          <w:rFonts w:ascii="Times" w:eastAsia="Times New Roman" w:hAnsi="Times" w:cs="Times New Roman"/>
+          <w:sz w:val="20"/>
+          <w:szCs w:val="20"/>
+        </w:rPr>
+      </w:pPr>
+      <w:r>
+        <w:rPr>
+          <w:rFonts w:ascii="Times" w:eastAsia="Times New Roman" w:hAnsi="Times" w:cs="Times New Roman"/>
+          <w:noProof/>
+          <w:sz w:val="20"/>
+          <w:szCs w:val="20"/>
+        </w:rPr>
+        <w:drawing>
+          <wp:inline distT="0" distB="0" distL="0" distR="0" wp14:anchorId="6158097F" wp14:editId="3B51254A">
+            <wp:extent cx="5943600" cy="4186555"/>
+            <wp:effectExtent l="0" t="0" r="0" b="4445"/>
+            <wp:docPr id="4" name="Picture 4"/>
+            <wp:cNvGraphicFramePr>
+              <a:graphicFrameLocks xmlns:a="http://schemas.openxmlformats.org/drawingml/2006/main" noChangeAspect="1"/>
+            </wp:cNvGraphicFramePr>
+            <a:graphic xmlns:a="http://schemas.openxmlformats.org/drawingml/2006/main">
+              <a:graphicData uri="http://schemas.openxmlformats.org/drawingml/2006/picture">
+                <pic:pic xmlns:pic="http://schemas.openxmlformats.org/drawingml/2006/picture">
+                  <pic:nvPicPr>
+                    <pic:cNvPr id="0" name="Screen Shot 2020-05-20 at 11.24.45 AM.png"/>
+                    <pic:cNvPicPr/>
+                  </pic:nvPicPr>
+                  <pic:blipFill>
+                    <a:blip r:embed="rId13">
+                      <a:extLst>
+                        <a:ext uri="{28A0092B-C50C-407E-A947-70E740481C1C}">
+                          <a14:useLocalDpi xmlns:a14="http://schemas.microsoft.com/office/drawing/2010/main" val="0"/>
+                        </a:ext>
+                      </a:extLst>
+                    </a:blip>
+                    <a:stretch>
+                      <a:fillRect/>
+                    </a:stretch>
+                  </pic:blipFill>
+                  <pic:spPr>
+                    <a:xfrm>
+                      <a:off x="0" y="0"/>
+                      <a:ext cx="5943600" cy="4186555"/>
+                    </a:xfrm>
+                    <a:prstGeom prst="rect">
+                      <a:avLst/>
+                    </a:prstGeom>
+                  </pic:spPr>
+                </pic:pic>
+              </a:graphicData>
+            </a:graphic>
+          </wp:inline>
+        </w:drawing>
+      </w:r>
+    </w:p>
+    <w:p>
+      <w:pPr>
+        <w:rPr>
+          <w:rFonts w:ascii="Times" w:eastAsia="Times New Roman" w:hAnsi="Times" w:cs="Times New Roman"/>
+          <w:sz w:val="20"/>
+          <w:szCs w:val="20"/>
+        </w:rPr>
+      </w:pPr>
+    </w:p>
+    <w:p>
+      <w:pPr>
+        <w:ind w:left="2160" w:hanging="2160"/>
+        <w:rPr>
+          <w:rFonts w:eastAsia="Times New Roman" w:cs="Times New Roman"/>
+        </w:rPr>
+      </w:pPr>
+      <w:r>
+        <w:rPr>
+          <w:rFonts w:eastAsia="Times New Roman" w:cs="Times New Roman"/>
+          <w:b/>
+        </w:rPr>
+        <w:lastRenderedPageBreak/>
+        <w:t>Color Sensor use:</w:t>
+      </w:r>
+      <w:r>
+        <w:rPr>
+          <w:rFonts w:eastAsia="Times New Roman" w:cs="Times New Roman"/>
+        </w:rPr>
+        <w:tab/>
+        <w:t>Wiring (Sensor to Arduino): GND</w:t>
+      </w:r>
+      <w:r>
+        <w:rPr>
+          <w:rFonts w:eastAsia="Times New Roman" w:cs="Times New Roman"/>
+        </w:rPr>
+        <w:sym w:font="Wingdings" w:char="F0E0"/>
+      </w:r>
+      <w:r>
+        <w:rPr>
+          <w:rFonts w:eastAsia="Times New Roman" w:cs="Times New Roman"/>
+        </w:rPr>
+        <w:t>GND, VCC</w:t>
+      </w:r>
+      <w:r>
+        <w:rPr>
+          <w:rFonts w:eastAsia="Times New Roman" w:cs="Times New Roman"/>
+        </w:rPr>
+        <w:sym w:font="Wingdings" w:char="F0E0"/>
+      </w:r>
+      <w:r>
+        <w:rPr>
+          <w:rFonts w:eastAsia="Times New Roman" w:cs="Times New Roman"/>
+        </w:rPr>
+        <w:t>3.3V,SDA</w:t>
+      </w:r>
+      <w:r>
+        <w:rPr>
+          <w:rFonts w:eastAsia="Times New Roman" w:cs="Times New Roman"/>
+        </w:rPr>
+        <w:sym w:font="Wingdings" w:char="F0E0"/>
+      </w:r>
+      <w:r>
+        <w:rPr>
+          <w:rFonts w:eastAsia="Times New Roman" w:cs="Times New Roman"/>
+        </w:rPr>
+        <w:t>Analog 4,SCL</w:t>
+      </w:r>
+      <w:r>
+        <w:rPr>
+          <w:rFonts w:eastAsia="Times New Roman" w:cs="Times New Roman"/>
+        </w:rPr>
+        <w:sym w:font="Wingdings" w:char="F0E0"/>
+      </w:r>
+      <w:r>
+        <w:rPr>
+          <w:rFonts w:eastAsia="Times New Roman" w:cs="Times New Roman"/>
+        </w:rPr>
+        <w:t>Analog5, INT</w:t>
+      </w:r>
+      <w:r>
+        <w:rPr>
+          <w:rFonts w:eastAsia="Times New Roman" w:cs="Times New Roman"/>
+        </w:rPr>
+        <w:sym w:font="Wingdings" w:char="F0E0"/>
+      </w:r>
+      <w:r>
+        <w:rPr>
+          <w:rFonts w:eastAsia="Times New Roman" w:cs="Times New Roman"/>
+        </w:rPr>
+        <w:t>Digital2</w:t>
+      </w:r>
+    </w:p>
+    <w:p>
+      <w:pPr>
+        <w:ind w:left="2160" w:hanging="2160"/>
+        <w:rPr>
+          <w:rFonts w:eastAsia="Times New Roman" w:cs="Times New Roman"/>
+        </w:rPr>
+      </w:pPr>
+      <w:r>
+        <w:rPr>
+          <w:rFonts w:eastAsia="Times New Roman" w:cs="Times New Roman"/>
+          <w:b/>
+        </w:rPr>
+        <w:tab/>
+      </w:r>
+      <w:r>
+        <w:rPr>
+          <w:rFonts w:eastAsia="Times New Roman" w:cs="Times New Roman"/>
+        </w:rPr>
+        <w:t xml:space="preserve">Use Sparkfun Library </w:t>
+      </w:r>
+      <w:r>
+        <w:t xml:space="preserve"> </w:t>
+      </w:r>
+      <w:hyperlink r:id="rId14" w:history="1">
+        <w:r>
+          <w:rPr>
+            <w:rStyle w:val="Hyperlink"/>
+            <w:rFonts w:eastAsia="Times New Roman" w:cs="Times New Roman"/>
+          </w:rPr>
+          <w:t>https://github.com/sparkfun/SparkFun_APDS-9960_Sensor_Arduino_Library</w:t>
+        </w:r>
+      </w:hyperlink>
+    </w:p>
+    <w:p>
+      <w:pPr>
+        <w:rPr>
+          <w:rFonts w:eastAsia="Times New Roman" w:cs="Times New Roman"/>
+        </w:rPr>
+      </w:pPr>
+      <w:r>
+        <w:rPr>
+          <w:rFonts w:eastAsia="Times New Roman" w:cs="Times New Roman"/>
+        </w:rPr>
+        <w:tab/>
+      </w:r>
+      <w:r>
+        <w:rPr>
+          <w:rFonts w:eastAsia="Times New Roman" w:cs="Times New Roman"/>
+        </w:rPr>
+        <w:tab/>
+      </w:r>
+      <w:r>
+        <w:rPr>
+          <w:rFonts w:eastAsia="Times New Roman" w:cs="Times New Roman"/>
+          <w:noProof/>
+        </w:rPr>
+        <w:drawing>
+          <wp:inline distT="0" distB="0" distL="0" distR="0" wp14:anchorId="21924DDB" wp14:editId="1723B0E0">
+            <wp:extent cx="4736605" cy="2349371"/>
+            <wp:effectExtent l="0" t="0" r="0" b="0"/>
+            <wp:docPr id="7" name="Picture 7"/>
+            <wp:cNvGraphicFramePr>
+              <a:graphicFrameLocks xmlns:a="http://schemas.openxmlformats.org/drawingml/2006/main" noChangeAspect="1"/>
+            </wp:cNvGraphicFramePr>
+            <a:graphic xmlns:a="http://schemas.openxmlformats.org/drawingml/2006/main">
+              <a:graphicData uri="http://schemas.openxmlformats.org/drawingml/2006/picture">
+                <pic:pic xmlns:pic="http://schemas.openxmlformats.org/drawingml/2006/picture">
+                  <pic:nvPicPr>
+                    <pic:cNvPr id="0" name="99158868_241644123928996_1140475827549372416_n.jpg"/>
+                    <pic:cNvPicPr/>
+                  </pic:nvPicPr>
+                  <pic:blipFill rotWithShape="1">
+                    <a:blip r:embed="rId15">
+                      <a:extLst>
+                        <a:ext uri="{28A0092B-C50C-407E-A947-70E740481C1C}">
+                          <a14:useLocalDpi xmlns:a14="http://schemas.microsoft.com/office/drawing/2010/main" val="0"/>
+                        </a:ext>
+                      </a:extLst>
+                    </a:blip>
+                    <a:srcRect t="11720" b="22206"/>
+                    <a:stretch/>
+                  </pic:blipFill>
+                  <pic:spPr bwMode="auto">
+                    <a:xfrm>
+                      <a:off x="0" y="0"/>
+                      <a:ext cx="4737100" cy="2349616"/>
+                    </a:xfrm>
+                    <a:prstGeom prst="rect">
+                      <a:avLst/>
+                    </a:prstGeom>
+                    <a:ln>
+                      <a:noFill/>
+                    </a:ln>
+                    <a:extLst>
+                      <a:ext uri="{53640926-AAD7-44d8-BBD7-CCE9431645EC}">
+                        <a14:shadowObscured xmlns:a14="http://schemas.microsoft.com/office/drawing/2010/main"/>
+                      </a:ext>
+                    </a:extLst>
+                  </pic:spPr>
+                </pic:pic>
+              </a:graphicData>
+            </a:graphic>
+          </wp:inline>
+        </w:drawing>
+      </w:r>
+    </w:p>
+    <w:p>
+      <w:pPr>
+        <w:ind w:left="2160" w:hanging="2160"/>
+        <w:rPr>
+          <w:rFonts w:eastAsia="Times New Roman" w:cs="Times New Roman"/>
+          <w:b/>
+        </w:rPr>
+      </w:pPr>
+      <w:r>
+        <w:rPr>
+          <w:rFonts w:eastAsia="Times New Roman" w:cs="Times New Roman"/>
+          <w:b/>
+        </w:rPr>
+        <w:t>Stepper Motor (28byj with driver)</w:t>
+      </w:r>
+    </w:p>
+    <w:p>
+      <w:pPr>
+        <w:ind w:left="2160" w:hanging="2160"/>
+        <w:rPr>
+          <w:rFonts w:eastAsia="Times New Roman" w:cs="Times New Roman"/>
+        </w:rPr>
+      </w:pPr>
+      <w:r>
+        <w:rPr>
+          <w:rFonts w:eastAsia="Times New Roman" w:cs="Times New Roman"/>
+        </w:rPr>
+        <w:tab/>
+        <w:t>Wiring (Driver to Arduino) -</w:t>
+      </w:r>
+      <w:r>
+        <w:rPr>
+          <w:rFonts w:eastAsia="Times New Roman" w:cs="Times New Roman"/>
+        </w:rPr>
+        <w:sym w:font="Wingdings" w:char="F0E0"/>
+      </w:r>
+      <w:r>
+        <w:rPr>
+          <w:rFonts w:eastAsia="Times New Roman" w:cs="Times New Roman"/>
+        </w:rPr>
+        <w:t>GND,+</w:t>
+      </w:r>
+      <w:r>
+        <w:rPr>
+          <w:rFonts w:eastAsia="Times New Roman" w:cs="Times New Roman"/>
+        </w:rPr>
+        <w:sym w:font="Wingdings" w:char="F0E0"/>
+      </w:r>
+      <w:r>
+        <w:rPr>
+          <w:rFonts w:eastAsia="Times New Roman" w:cs="Times New Roman"/>
+        </w:rPr>
+        <w:t>5V,IN1</w:t>
+      </w:r>
+      <w:r>
+        <w:rPr>
+          <w:rFonts w:eastAsia="Times New Roman" w:cs="Times New Roman"/>
+        </w:rPr>
+        <w:sym w:font="Wingdings" w:char="F0E0"/>
+      </w:r>
+      <w:r>
+        <w:rPr>
+          <w:rFonts w:eastAsia="Times New Roman" w:cs="Times New Roman"/>
+        </w:rPr>
+        <w:t>Digital 8,IN2</w:t>
+      </w:r>
+      <w:r>
+        <w:rPr>
+          <w:rFonts w:eastAsia="Times New Roman" w:cs="Times New Roman"/>
+        </w:rPr>
+        <w:sym w:font="Wingdings" w:char="F0E0"/>
+      </w:r>
+      <w:r>
+        <w:rPr>
+          <w:rFonts w:eastAsia="Times New Roman" w:cs="Times New Roman"/>
+        </w:rPr>
+        <w:t xml:space="preserve"> </w:t>
+      </w:r>
+      <w:r>
+        <w:rPr>
+          <w:rFonts w:eastAsia="Times New Roman" w:cs="Times New Roman"/>
+        </w:rPr>
+        <w:t>Digital 9</w:t>
+      </w:r>
+      <w:r>
+        <w:rPr>
+          <w:rFonts w:eastAsia="Times New Roman" w:cs="Times New Roman"/>
+        </w:rPr>
+        <w:t>,</w:t>
+      </w:r>
+      <w:r>
+        <w:rPr>
+          <w:rFonts w:eastAsia="Times New Roman" w:cs="Times New Roman"/>
+        </w:rPr>
+        <w:t>IN3</w:t>
+      </w:r>
+      <w:r>
+        <w:rPr>
+          <w:rFonts w:eastAsia="Times New Roman" w:cs="Times New Roman"/>
+        </w:rPr>
+        <w:sym w:font="Wingdings" w:char="F0E0"/>
+      </w:r>
+      <w:r>
+        <w:rPr>
+          <w:rFonts w:eastAsia="Times New Roman" w:cs="Times New Roman"/>
+        </w:rPr>
+        <w:t xml:space="preserve"> </w:t>
+      </w:r>
+      <w:r>
+        <w:rPr>
+          <w:rFonts w:eastAsia="Times New Roman" w:cs="Times New Roman"/>
+        </w:rPr>
+        <w:t>Digital 10</w:t>
+      </w:r>
+      <w:r>
+        <w:rPr>
+          <w:rFonts w:eastAsia="Times New Roman" w:cs="Times New Roman"/>
+        </w:rPr>
+        <w:t>,</w:t>
+      </w:r>
+      <w:r>
+        <w:rPr>
+          <w:rFonts w:eastAsia="Times New Roman" w:cs="Times New Roman"/>
+        </w:rPr>
+        <w:t>IN4</w:t>
+      </w:r>
+      <w:r>
+        <w:rPr>
+          <w:rFonts w:eastAsia="Times New Roman" w:cs="Times New Roman"/>
+        </w:rPr>
+        <w:sym w:font="Wingdings" w:char="F0E0"/>
+      </w:r>
+      <w:r>
+        <w:rPr>
+          <w:rFonts w:eastAsia="Times New Roman" w:cs="Times New Roman"/>
+        </w:rPr>
+        <w:t xml:space="preserve"> </w:t>
+      </w:r>
+      <w:r>
+        <w:rPr>
+          <w:rFonts w:eastAsia="Times New Roman" w:cs="Times New Roman"/>
+        </w:rPr>
+        <w:t>Digital 11</w:t>
+      </w:r>
+    </w:p>
+    <w:p>
+      <w:pPr>
+        <w:ind w:left="2160" w:hanging="2160"/>
+        <w:rPr>
+          <w:rFonts w:eastAsia="Times New Roman" w:cs="Times New Roman"/>
+        </w:rPr>
+      </w:pPr>
+      <w:r>
+        <w:rPr>
+          <w:rFonts w:eastAsia="Times New Roman" w:cs="Times New Roman"/>
+        </w:rPr>
+        <w:tab/>
+      </w:r>
+      <w:r>
+        <w:rPr>
+          <w:rFonts w:eastAsia="Times New Roman" w:cs="Times New Roman"/>
+          <w:noProof/>
+        </w:rPr>
+        <w:drawing>
+          <wp:inline distT="0" distB="0" distL="0" distR="0" wp14:anchorId="1C8A1A20" wp14:editId="64750DB3">
+            <wp:extent cx="3297555" cy="3066710"/>
+            <wp:effectExtent l="0" t="0" r="4445" b="6985"/>
+            <wp:docPr id="3" name="Picture 3"/>
+            <wp:cNvGraphicFramePr>
+              <a:graphicFrameLocks xmlns:a="http://schemas.openxmlformats.org/drawingml/2006/main" noChangeAspect="1"/>
+            </wp:cNvGraphicFramePr>
+            <a:graphic xmlns:a="http://schemas.openxmlformats.org/drawingml/2006/main">
+              <a:graphicData uri="http://schemas.openxmlformats.org/drawingml/2006/picture">
+                <pic:pic xmlns:pic="http://schemas.openxmlformats.org/drawingml/2006/picture">
+                  <pic:nvPicPr>
+                    <pic:cNvPr id="0" name="99348744_1468122310043649_5801403006075273216_n.jpg"/>
+                    <pic:cNvPicPr/>
+                  </pic:nvPicPr>
+                  <pic:blipFill rotWithShape="1">
+                    <a:blip r:embed="rId16">
+                      <a:extLst>
+                        <a:ext uri="{28A0092B-C50C-407E-A947-70E740481C1C}">
+                          <a14:useLocalDpi xmlns:a14="http://schemas.microsoft.com/office/drawing/2010/main" val="0"/>
+                        </a:ext>
+                      </a:extLst>
+                    </a:blip>
+                    <a:srcRect l="5377" t="2931" r="24987" b="10799"/>
+                    <a:stretch/>
+                  </pic:blipFill>
+                  <pic:spPr bwMode="auto">
+                    <a:xfrm>
+                      <a:off x="0" y="0"/>
+                      <a:ext cx="3298719" cy="3067793"/>
+                    </a:xfrm>
+                    <a:prstGeom prst="rect">
+                      <a:avLst/>
+                    </a:prstGeom>
+                    <a:ln>
+                      <a:noFill/>
+                    </a:ln>
+                    <a:extLst>
+                      <a:ext uri="{53640926-AAD7-44d8-BBD7-CCE9431645EC}">
+                        <a14:shadowObscured xmlns:a14="http://schemas.microsoft.com/office/drawing/2010/main"/>
+                      </a:ext>
+                    </a:extLst>
+                  </pic:spPr>
+                </pic:pic>
+              </a:graphicData>
+            </a:graphic>
+          </wp:inline>
+        </w:drawing>
+      </w:r>
+    </w:p>
+    <w:p>
+      <w:pPr>
+        <w:ind w:left="2160"/>
+        <w:rPr>
+          <w:rFonts w:eastAsia="Times New Roman" w:cs="Times New Roman"/>
+        </w:rPr>
+      </w:pPr>
+      <w:r>
+        <w:rPr>
+          <w:rFonts w:eastAsia="Times New Roman" w:cs="Times New Roman"/>
+        </w:rPr>
+        <w:t xml:space="preserve">Use library </w:t>
+      </w:r>
+      <w:r>
+        <w:rPr>
+          <w:rFonts w:eastAsia="Times New Roman" w:cs="Times New Roman"/>
+        </w:rPr>
+        <w:t>https://github.com/arduino-libraries/Stepper</w:t>
+      </w:r>
+    </w:p>
+    <w:p>
+      <w:pPr>
+        <w:ind w:left="2160"/>
+        <w:rPr>
+          <w:rFonts w:eastAsia="Times New Roman" w:cs="Times New Roman"/>
+        </w:rPr>
+      </w:pPr>
+      <w:r>
+        <w:rPr>
+          <w:rFonts w:eastAsia="Times New Roman" w:cs="Times New Roman"/>
+        </w:rPr>
+        <w:tab/>
+        <w:t>Also writing example sketch</w:t>
+      </w:r>
       <w:bookmarkStart w:id="0" w:name="_GoBack"/>
       <w:bookmarkEnd w:id="0"/>
-      <w:r>
-        <w:t xml:space="preserve"> reference video</w:t>
-      </w:r>
+    </w:p>
+    <w:p>
+      <w:pPr>
+        <w:ind w:left="2160"/>
+        <w:rPr>
+          <w:rFonts w:eastAsia="Times New Roman" w:cs="Times New Roman"/>
+        </w:rPr>
+      </w:pPr>
+    </w:p>
+    <w:p>
+      <w:pPr>
+        <w:ind w:left="2160"/>
+        <w:rPr>
+          <w:rFonts w:eastAsia="Times New Roman" w:cs="Times New Roman"/>
+        </w:rPr>
+      </w:pPr>
+      <w:r>
+        <w:rPr>
+          <w:rFonts w:eastAsia="Times New Roman" w:cs="Times New Roman"/>
+        </w:rPr>
+        <w:lastRenderedPageBreak/>
+        <w:tab/>
+      </w:r>
+    </w:p>
+    <w:p>
+      <w:pPr>
+        <w:rPr>
+          <w:rFonts w:eastAsia="Times New Roman" w:cs="Times New Roman"/>
+        </w:rPr>
+      </w:pPr>
+      <w:r>
+        <w:rPr>
+          <w:rFonts w:eastAsia="Times New Roman" w:cs="Times New Roman"/>
+        </w:rPr>
+        <w:tab/>
+      </w:r>
+    </w:p>
+    <w:p>
+      <w:pPr>
+        <w:rPr>
+          <w:rFonts w:eastAsia="Times New Roman" w:cs="Times New Roman"/>
+        </w:rPr>
+      </w:pPr>
+    </w:p>
+    <w:p>
+      <w:pPr>
+        <w:rPr>
+          <w:rFonts w:eastAsia="Times New Roman" w:cs="Times New Roman"/>
+        </w:rPr>
+      </w:pPr>
     </w:p>
     <w:p>
       <w:pPr>
         <w:jc w:val="both"/>
       </w:pPr>
-      <w:r>
-        <w:tab/>
-        <w:t>Haven’t gotten examples to work, could be because the sensor isn’</w:t>
-      </w:r>
-      <w:r>
-        <w:t>t so</w:t>
-      </w:r>
-      <w:r>
-        <w:t>l</w:t>
-      </w:r>
-      <w:r>
-        <w:t>d</w:t>
-      </w:r>
-      <w:r>
-        <w:t>ered</w:t>
-      </w:r>
     </w:p>
     <w:sectPr>
       <w:pgSz w:w="12240" w:h="15840"/>
@@ -457,6 +1771,32 @@
       <w:u w:val="single"/>
     </w:rPr>
   </w:style>
+  <w:style w:type="table" w:styleId="TableGrid">
+    <w:name w:val="Table Grid"/>
+    <w:basedOn w:val="TableNormal"/>
+    <w:uiPriority w:val="39"/>
+    <w:rsid w:val="00DF2E3B"/>
+    <w:pPr>
+      <w:spacing w:after="0" w:line="240" w:lineRule="auto"/>
+    </w:pPr>
+    <w:tblPr>
+      <w:tblInd w:w="0" w:type="dxa"/>
+      <w:tblBorders>
+        <w:top w:val="single" w:sz="4" w:space="0" w:color="auto"/>
+        <w:left w:val="single" w:sz="4" w:space="0" w:color="auto"/>
+        <w:bottom w:val="single" w:sz="4" w:space="0" w:color="auto"/>
+        <w:right w:val="single" w:sz="4" w:space="0" w:color="auto"/>
+        <w:insideH w:val="single" w:sz="4" w:space="0" w:color="auto"/>
+        <w:insideV w:val="single" w:sz="4" w:space="0" w:color="auto"/>
+      </w:tblBorders>
+      <w:tblCellMar>
+        <w:top w:w="0" w:type="dxa"/>
+        <w:left w:w="108" w:type="dxa"/>
+        <w:bottom w:w="0" w:type="dxa"/>
+        <w:right w:w="108" w:type="dxa"/>
+      </w:tblCellMar>
+    </w:tblPr>
+  </w:style>
 </w:styles>
 </file>
 
@@ -708,6 +2048,32 @@
       <w:color w:val="954F72" w:themeColor="followedHyperlink"/>
       <w:u w:val="single"/>
     </w:rPr>
+  </w:style>
+  <w:style w:type="table" w:styleId="TableGrid">
+    <w:name w:val="Table Grid"/>
+    <w:basedOn w:val="TableNormal"/>
+    <w:uiPriority w:val="39"/>
+    <w:rsid w:val="00DF2E3B"/>
+    <w:pPr>
+      <w:spacing w:after="0" w:line="240" w:lineRule="auto"/>
+    </w:pPr>
+    <w:tblPr>
+      <w:tblInd w:w="0" w:type="dxa"/>
+      <w:tblBorders>
+        <w:top w:val="single" w:sz="4" w:space="0" w:color="auto"/>
+        <w:left w:val="single" w:sz="4" w:space="0" w:color="auto"/>
+        <w:bottom w:val="single" w:sz="4" w:space="0" w:color="auto"/>
+        <w:right w:val="single" w:sz="4" w:space="0" w:color="auto"/>
+        <w:insideH w:val="single" w:sz="4" w:space="0" w:color="auto"/>
+        <w:insideV w:val="single" w:sz="4" w:space="0" w:color="auto"/>
+      </w:tblBorders>
+      <w:tblCellMar>
+        <w:top w:w="0" w:type="dxa"/>
+        <w:left w:w="108" w:type="dxa"/>
+        <w:bottom w:w="0" w:type="dxa"/>
+        <w:right w:w="108" w:type="dxa"/>
+      </w:tblCellMar>
+    </w:tblPr>
   </w:style>
 </w:styles>
 </file>
@@ -967,7 +2333,7 @@
   <a:extraClrSchemeLst/>
   <a:extLst>
     <a:ext uri="{05A4C25C-085E-4340-85A3-A5531E510DB2}">
-      <thm15:themeFamily xmlns="" xmlns:thm15="http://schemas.microsoft.com/office/thememl/2012/main" name="Office Theme" id="{62F939B6-93AF-4DB8-9C6B-D6C7DFDC589F}" vid="{4A3C46E8-61CC-4603-A589-7422A47A8E4A}"/>
+      <thm15:themeFamily xmlns:thm15="http://schemas.microsoft.com/office/thememl/2012/main" xmlns="" name="Office Theme" id="{62F939B6-93AF-4DB8-9C6B-D6C7DFDC589F}" vid="{4A3C46E8-61CC-4603-A589-7422A47A8E4A}"/>
     </a:ext>
   </a:extLst>
 </a:theme>
@@ -978,7 +2344,7 @@
 </file>
 
 <file path=customXml/itemProps1.xml><?xml version="1.0" encoding="utf-8"?>
-<ds:datastoreItem xmlns:ds="http://schemas.openxmlformats.org/officeDocument/2006/customXml" ds:itemID="{5D732C96-EFC8-C34F-BF8D-A34211F8D981}">
+<ds:datastoreItem xmlns:ds="http://schemas.openxmlformats.org/officeDocument/2006/customXml" ds:itemID="{B1C493C1-829D-EC42-BB30-2ED2C7892E17}">
   <ds:schemaRefs>
     <ds:schemaRef ds:uri="http://schemas.openxmlformats.org/officeDocument/2006/bibliography"/>
   </ds:schemaRefs>

</xml_diff>